<commit_message>
"New Installation scripts" are now included in the package
</commit_message>
<xml_diff>
--- a/src/Insight_CopyProdToTest_InstallationGuide.docx
+++ b/src/Insight_CopyProdToTest_InstallationGuide.docx
@@ -1252,7 +1252,6 @@
         <w:rPr>
           <w:lang w:val="en-US"/>
         </w:rPr>
-        <w:lastRenderedPageBreak/>
         <w:t>Optionally reduce the size of the target Insight database:</w:t>
       </w:r>
     </w:p>
@@ -1981,73 +1980,6 @@
     </w:p>
     <w:p>
       <w:pPr>
-        <w:rPr>
-          <w:lang w:val="en-US"/>
-        </w:rPr>
-      </w:pPr>
-      <w:r>
-        <w:rPr>
-          <w:lang w:val="en-US"/>
-        </w:rPr>
-        <w:t>Create a folder “</w:t>
-      </w:r>
-      <w:proofErr w:type="spellStart"/>
-      <w:r>
-        <w:rPr>
-          <w:lang w:val="en-US"/>
-        </w:rPr>
-        <w:t>NewInstallationScripts</w:t>
-      </w:r>
-      <w:proofErr w:type="spellEnd"/>
-      <w:r>
-        <w:rPr>
-          <w:lang w:val="en-US"/>
-        </w:rPr>
-        <w:t>” with a subfolder named according to the Insight version you are currently using in the from “X.Y.Z”, e.g. “11.5.1”.</w:t>
-      </w:r>
-    </w:p>
-    <w:p>
-      <w:pPr>
-        <w:rPr>
-          <w:lang w:val="en-US"/>
-        </w:rPr>
-      </w:pPr>
-      <w:r>
-        <w:rPr>
-          <w:lang w:val="en-US"/>
-        </w:rPr>
-        <w:lastRenderedPageBreak/>
-        <w:t>Copy the contents of the subfolder “</w:t>
-      </w:r>
-      <w:r>
-        <w:rPr>
-          <w:lang w:val="en-US"/>
-        </w:rPr>
-        <w:t>Server Tools\SQL\New Installation\</w:t>
-      </w:r>
-      <w:proofErr w:type="spellStart"/>
-      <w:r>
-        <w:rPr>
-          <w:lang w:val="en-US"/>
-        </w:rPr>
-        <w:t>inSight</w:t>
-      </w:r>
-      <w:proofErr w:type="spellEnd"/>
-      <w:r>
-        <w:rPr>
-          <w:lang w:val="en-US"/>
-        </w:rPr>
-        <w:t xml:space="preserve"> (MS)</w:t>
-      </w:r>
-      <w:r>
-        <w:rPr>
-          <w:lang w:val="en-US"/>
-        </w:rPr>
-        <w:t>” from the Insight “Core” package of the according Insight version into the folder above.</w:t>
-      </w:r>
-    </w:p>
-    <w:p>
-      <w:pPr>
         <w:pStyle w:val="berschrift1"/>
         <w:rPr>
           <w:lang w:val="en-US"/>
@@ -2808,7 +2740,6 @@
           <w:noProof/>
           <w:lang w:val="en-US"/>
         </w:rPr>
-        <w:lastRenderedPageBreak/>
         <w:drawing>
           <wp:inline distT="0" distB="0" distL="0" distR="0" wp14:anchorId="4556A2FF" wp14:editId="27B7D8B8">
             <wp:extent cx="3600953" cy="1876687"/>

</xml_diff>